<commit_message>
Updated README and Phase 5 documentation
</commit_message>
<xml_diff>
--- a/docs/Phase5_SHARE.docx
+++ b/docs/Phase5_SHARE.docx
@@ -4,211 +4,93 @@
   <w:body>
     <w:p>
       <w:pPr>
-        <w:spacing w:before="100" w:beforeAutospacing="1" w:after="100" w:afterAutospacing="1" w:line="240" w:lineRule="auto"/>
-        <w:rPr>
-          <w:rFonts w:ascii="Times New Roman" w:eastAsia="Times New Roman" w:hAnsi="Times New Roman" w:cs="Times New Roman"/>
+        <w:pStyle w:val="NormalWeb"/>
+        <w:rPr>
           <w:sz w:val="36"/>
-          <w:szCs w:val="24"/>
           <w:u w:val="single"/>
         </w:rPr>
       </w:pPr>
       <w:r>
         <w:rPr>
-          <w:rFonts w:ascii="Times New Roman" w:eastAsia="Times New Roman" w:hAnsi="Times New Roman" w:cs="Times New Roman"/>
+          <w:rStyle w:val="Strong"/>
+          <w:sz w:val="36"/>
+          <w:u w:val="single"/>
+        </w:rPr>
+        <w:t>Google Data Analytics Professional Certificate – Capstone Project</w:t>
+      </w:r>
+    </w:p>
+    <w:p>
+      <w:pPr>
+        <w:pStyle w:val="NormalWeb"/>
+        <w:rPr>
+          <w:sz w:val="32"/>
+          <w:u w:val="single"/>
+        </w:rPr>
+      </w:pPr>
+      <w:r>
+        <w:rPr>
+          <w:rStyle w:val="Strong"/>
+          <w:sz w:val="32"/>
+          <w:u w:val="single"/>
+        </w:rPr>
+        <w:t xml:space="preserve">Case Study: </w:t>
+      </w:r>
+      <w:proofErr w:type="spellStart"/>
+      <w:r>
+        <w:rPr>
+          <w:rStyle w:val="Strong"/>
+          <w:sz w:val="32"/>
+          <w:u w:val="single"/>
+        </w:rPr>
+        <w:t>Cyclistic</w:t>
+      </w:r>
+      <w:proofErr w:type="spellEnd"/>
+      <w:r>
+        <w:rPr>
+          <w:rStyle w:val="Strong"/>
+          <w:sz w:val="32"/>
+          <w:u w:val="single"/>
+        </w:rPr>
+        <w:t xml:space="preserve"> Bike-Share Analysis</w:t>
+      </w:r>
+    </w:p>
+    <w:p>
+      <w:pPr>
+        <w:pStyle w:val="Heading2"/>
+        <w:rPr>
+          <w:rFonts w:ascii="Times New Roman" w:hAnsi="Times New Roman" w:cs="Times New Roman"/>
+          <w:color w:val="auto"/>
+        </w:rPr>
+      </w:pPr>
+      <w:r>
+        <w:rPr>
+          <w:rStyle w:val="Strong"/>
+          <w:rFonts w:ascii="Times New Roman" w:hAnsi="Times New Roman" w:cs="Times New Roman"/>
           <w:b/>
           <w:bCs/>
-          <w:sz w:val="36"/>
-          <w:szCs w:val="24"/>
-          <w:u w:val="single"/>
-        </w:rPr>
-        <w:t>Google Data Analytics Professional Certificate – Capstone Project</w:t>
+          <w:color w:val="auto"/>
+          <w:sz w:val="28"/>
+        </w:rPr>
+        <w:t>PHASE 5: SHARE – Visualize &amp; Present Findings</w:t>
       </w:r>
     </w:p>
     <w:p>
       <w:pPr>
-        <w:spacing w:before="100" w:beforeAutospacing="1" w:after="100" w:afterAutospacing="1" w:line="240" w:lineRule="auto"/>
-        <w:rPr>
-          <w:rFonts w:ascii="Times New Roman" w:eastAsia="Times New Roman" w:hAnsi="Times New Roman" w:cs="Times New Roman"/>
-          <w:sz w:val="36"/>
-          <w:szCs w:val="24"/>
-          <w:u w:val="single"/>
-        </w:rPr>
-      </w:pPr>
-      <w:r>
-        <w:rPr>
-          <w:rFonts w:ascii="Times New Roman" w:eastAsia="Times New Roman" w:hAnsi="Times New Roman" w:cs="Times New Roman"/>
-          <w:b/>
-          <w:bCs/>
-          <w:sz w:val="32"/>
-          <w:szCs w:val="24"/>
-          <w:u w:val="single"/>
-        </w:rPr>
-        <w:t>Case Study:</w:t>
-      </w:r>
-      <w:r>
-        <w:rPr>
-          <w:rFonts w:ascii="Times New Roman" w:eastAsia="Times New Roman" w:hAnsi="Times New Roman" w:cs="Times New Roman"/>
-          <w:b/>
-          <w:sz w:val="32"/>
-          <w:szCs w:val="24"/>
-          <w:u w:val="single"/>
-        </w:rPr>
-        <w:t xml:space="preserve"> </w:t>
-      </w:r>
-      <w:proofErr w:type="spellStart"/>
-      <w:r>
-        <w:rPr>
-          <w:rFonts w:ascii="Times New Roman" w:eastAsia="Times New Roman" w:hAnsi="Times New Roman" w:cs="Times New Roman"/>
-          <w:b/>
-          <w:sz w:val="32"/>
-          <w:szCs w:val="24"/>
-          <w:u w:val="single"/>
-        </w:rPr>
-        <w:t>Cyclistic</w:t>
-      </w:r>
-      <w:proofErr w:type="spellEnd"/>
-      <w:r>
-        <w:rPr>
-          <w:rFonts w:ascii="Times New Roman" w:eastAsia="Times New Roman" w:hAnsi="Times New Roman" w:cs="Times New Roman"/>
-          <w:b/>
-          <w:sz w:val="32"/>
-          <w:szCs w:val="24"/>
-          <w:u w:val="single"/>
-        </w:rPr>
-        <w:t xml:space="preserve"> Bike-Share Analysis</w:t>
-      </w:r>
-    </w:p>
-    <w:p>
-      <w:pPr>
-        <w:spacing w:before="100" w:beforeAutospacing="1" w:after="100" w:afterAutospacing="1" w:line="240" w:lineRule="auto"/>
-        <w:rPr>
-          <w:rFonts w:ascii="Times New Roman" w:eastAsia="Times New Roman" w:hAnsi="Times New Roman" w:cs="Times New Roman"/>
-          <w:b/>
-          <w:sz w:val="40"/>
-          <w:szCs w:val="24"/>
-          <w:u w:val="single"/>
-        </w:rPr>
-      </w:pPr>
-      <w:r>
-        <w:rPr>
-          <w:rFonts w:ascii="Times New Roman" w:eastAsia="Times New Roman" w:hAnsi="Times New Roman" w:cs="Times New Roman"/>
-          <w:b/>
-          <w:bCs/>
-          <w:sz w:val="28"/>
-          <w:szCs w:val="27"/>
-        </w:rPr>
-        <w:t>PHASE 5: SHARE – Visualize &amp; Present Findings</w:t>
-      </w:r>
-    </w:p>
-    <w:p>
-      <w:pPr>
-        <w:spacing w:before="100" w:beforeAutospacing="1" w:after="100" w:afterAutospacing="1" w:line="240" w:lineRule="auto"/>
-        <w:rPr>
-          <w:rFonts w:ascii="Times New Roman" w:eastAsia="Times New Roman" w:hAnsi="Times New Roman" w:cs="Times New Roman"/>
+        <w:pStyle w:val="Heading3"/>
+        <w:rPr>
           <w:sz w:val="24"/>
           <w:szCs w:val="24"/>
         </w:rPr>
       </w:pPr>
       <w:r>
         <w:rPr>
-          <w:rFonts w:ascii="Times New Roman" w:eastAsia="Times New Roman" w:hAnsi="Times New Roman" w:cs="Times New Roman"/>
+          <w:rStyle w:val="Strong"/>
           <w:b/>
           <w:bCs/>
           <w:sz w:val="24"/>
           <w:szCs w:val="24"/>
         </w:rPr>
-        <w:t>Tools Used:</w:t>
-      </w:r>
-    </w:p>
-    <w:p>
-      <w:pPr>
-        <w:numPr>
-          <w:ilvl w:val="0"/>
-          <w:numId w:val="1"/>
-        </w:numPr>
-        <w:spacing w:before="100" w:beforeAutospacing="1" w:after="100" w:afterAutospacing="1" w:line="240" w:lineRule="auto"/>
-        <w:rPr>
-          <w:rFonts w:ascii="Times New Roman" w:eastAsia="Times New Roman" w:hAnsi="Times New Roman" w:cs="Times New Roman"/>
-          <w:sz w:val="24"/>
-          <w:szCs w:val="24"/>
-        </w:rPr>
-      </w:pPr>
-      <w:r>
-        <w:rPr>
-          <w:rFonts w:ascii="Times New Roman" w:eastAsia="Times New Roman" w:hAnsi="Times New Roman" w:cs="Times New Roman"/>
-          <w:sz w:val="24"/>
-          <w:szCs w:val="24"/>
-        </w:rPr>
-        <w:t>Python (</w:t>
-      </w:r>
-      <w:proofErr w:type="spellStart"/>
-      <w:r>
-        <w:rPr>
-          <w:rFonts w:ascii="Times New Roman" w:eastAsia="Times New Roman" w:hAnsi="Times New Roman" w:cs="Times New Roman"/>
-          <w:sz w:val="24"/>
-          <w:szCs w:val="24"/>
-        </w:rPr>
-        <w:t>Matplotlib</w:t>
-      </w:r>
-      <w:proofErr w:type="spellEnd"/>
-      <w:r>
-        <w:rPr>
-          <w:rFonts w:ascii="Times New Roman" w:eastAsia="Times New Roman" w:hAnsi="Times New Roman" w:cs="Times New Roman"/>
-          <w:sz w:val="24"/>
-          <w:szCs w:val="24"/>
-        </w:rPr>
-        <w:t xml:space="preserve">, </w:t>
-      </w:r>
-      <w:proofErr w:type="spellStart"/>
-      <w:r>
-        <w:rPr>
-          <w:rFonts w:ascii="Times New Roman" w:eastAsia="Times New Roman" w:hAnsi="Times New Roman" w:cs="Times New Roman"/>
-          <w:sz w:val="24"/>
-          <w:szCs w:val="24"/>
-        </w:rPr>
-        <w:t>Seaborn</w:t>
-      </w:r>
-      <w:proofErr w:type="spellEnd"/>
-      <w:r>
-        <w:rPr>
-          <w:rFonts w:ascii="Times New Roman" w:eastAsia="Times New Roman" w:hAnsi="Times New Roman" w:cs="Times New Roman"/>
-          <w:sz w:val="24"/>
-          <w:szCs w:val="24"/>
-        </w:rPr>
-        <w:t>)</w:t>
-      </w:r>
-    </w:p>
-    <w:p>
-      <w:pPr>
-        <w:numPr>
-          <w:ilvl w:val="0"/>
-          <w:numId w:val="1"/>
-        </w:numPr>
-        <w:spacing w:before="100" w:beforeAutospacing="1" w:after="100" w:afterAutospacing="1" w:line="240" w:lineRule="auto"/>
-        <w:rPr>
-          <w:rFonts w:ascii="Times New Roman" w:eastAsia="Times New Roman" w:hAnsi="Times New Roman" w:cs="Times New Roman"/>
-          <w:sz w:val="24"/>
-          <w:szCs w:val="24"/>
-        </w:rPr>
-      </w:pPr>
-      <w:r>
-        <w:rPr>
-          <w:rFonts w:ascii="Times New Roman" w:eastAsia="Times New Roman" w:hAnsi="Times New Roman" w:cs="Times New Roman"/>
-          <w:sz w:val="24"/>
-          <w:szCs w:val="24"/>
-        </w:rPr>
-        <w:t>Power BI / Tableau</w:t>
-      </w:r>
-    </w:p>
-    <w:p>
-      <w:pPr>
-        <w:pStyle w:val="NormalWeb"/>
-      </w:pPr>
-      <w:r>
-        <w:rPr>
-          <w:rStyle w:val="Strong"/>
-        </w:rPr>
-        <w:t>Actions Taken</w:t>
+        <w:t>Tools Used</w:t>
       </w:r>
     </w:p>
     <w:p>
@@ -216,11 +98,46 @@
         <w:pStyle w:val="NormalWeb"/>
         <w:numPr>
           <w:ilvl w:val="0"/>
-          <w:numId w:val="6"/>
+          <w:numId w:val="8"/>
         </w:numPr>
       </w:pPr>
       <w:r>
-        <w:t>Created clear, stakeholder-friendly visualizations to highlight key differences between annual members and casual riders.</w:t>
+        <w:t>Python (</w:t>
+      </w:r>
+      <w:proofErr w:type="spellStart"/>
+      <w:r>
+        <w:t>Matplotlib</w:t>
+      </w:r>
+      <w:proofErr w:type="spellEnd"/>
+      <w:r>
+        <w:t xml:space="preserve">, </w:t>
+      </w:r>
+      <w:proofErr w:type="spellStart"/>
+      <w:r>
+        <w:t>Seaborn</w:t>
+      </w:r>
+      <w:proofErr w:type="spellEnd"/>
+      <w:r>
+        <w:t>)</w:t>
+      </w:r>
+    </w:p>
+    <w:p>
+      <w:pPr>
+        <w:pStyle w:val="Heading3"/>
+        <w:rPr>
+          <w:sz w:val="24"/>
+          <w:szCs w:val="24"/>
+        </w:rPr>
+      </w:pPr>
+      <w:r>
+        <w:rPr>
+          <w:rStyle w:val="Strong"/>
+          <w:b/>
+          <w:bCs/>
+          <w:sz w:val="24"/>
+          <w:szCs w:val="24"/>
+        </w:rPr>
+        <w:t>Actions Taken</w:t>
       </w:r>
     </w:p>
     <w:p>
@@ -228,11 +145,50 @@
         <w:pStyle w:val="NormalWeb"/>
         <w:numPr>
           <w:ilvl w:val="0"/>
-          <w:numId w:val="6"/>
+          <w:numId w:val="9"/>
         </w:numPr>
       </w:pPr>
       <w:r>
-        <w:t>Plotted:</w:t>
+        <w:rPr>
+          <w:rStyle w:val="Strong"/>
+          <w:b w:val="0"/>
+        </w:rPr>
+        <w:t>Developed stakeholder-friendly visualizations</w:t>
+      </w:r>
+      <w:r>
+        <w:t xml:space="preserve"> to clearly highlight differences between </w:t>
+      </w:r>
+      <w:r>
+        <w:rPr>
+          <w:rStyle w:val="Strong"/>
+          <w:b w:val="0"/>
+        </w:rPr>
+        <w:t>annual members</w:t>
+      </w:r>
+      <w:r>
+        <w:t xml:space="preserve"> and </w:t>
+      </w:r>
+      <w:r>
+        <w:rPr>
+          <w:rStyle w:val="Strong"/>
+          <w:b w:val="0"/>
+        </w:rPr>
+        <w:t>casual riders</w:t>
+      </w:r>
+      <w:r>
+        <w:t>.</w:t>
+      </w:r>
+    </w:p>
+    <w:p>
+      <w:pPr>
+        <w:pStyle w:val="NormalWeb"/>
+        <w:numPr>
+          <w:ilvl w:val="0"/>
+          <w:numId w:val="9"/>
+        </w:numPr>
+      </w:pPr>
+      <w:r>
+        <w:t>Created the following plots in Python:</w:t>
       </w:r>
     </w:p>
     <w:p>
@@ -240,19 +196,26 @@
         <w:pStyle w:val="NormalWeb"/>
         <w:numPr>
           <w:ilvl w:val="1"/>
-          <w:numId w:val="6"/>
+          <w:numId w:val="9"/>
         </w:numPr>
       </w:pPr>
       <w:r>
-        <w:t>Ride duration by user type (</w:t>
+        <w:rPr>
+          <w:rStyle w:val="Strong"/>
+          <w:b w:val="0"/>
+        </w:rPr>
+        <w:t>Ride duration by user type</w:t>
+      </w:r>
+      <w:r>
+        <w:t xml:space="preserve"> – </w:t>
       </w:r>
       <w:proofErr w:type="spellStart"/>
       <w:r>
-        <w:t>boxplot</w:t>
+        <w:t>Boxplot</w:t>
       </w:r>
       <w:proofErr w:type="spellEnd"/>
       <w:r>
-        <w:t>)</w:t>
+        <w:t xml:space="preserve"> showing distribution of ride lengths for members vs. casual riders.</w:t>
       </w:r>
     </w:p>
     <w:p>
@@ -260,11 +223,18 @@
         <w:pStyle w:val="NormalWeb"/>
         <w:numPr>
           <w:ilvl w:val="1"/>
-          <w:numId w:val="6"/>
+          <w:numId w:val="9"/>
         </w:numPr>
       </w:pPr>
       <w:r>
-        <w:t>Monthly ride trends (line chart)</w:t>
+        <w:rPr>
+          <w:rStyle w:val="Strong"/>
+          <w:b w:val="0"/>
+        </w:rPr>
+        <w:t>Monthly ride trends</w:t>
+      </w:r>
+      <w:r>
+        <w:t xml:space="preserve"> – Line chart showing ride volume changes over months.</w:t>
       </w:r>
     </w:p>
     <w:p>
@@ -272,11 +242,18 @@
         <w:pStyle w:val="NormalWeb"/>
         <w:numPr>
           <w:ilvl w:val="1"/>
-          <w:numId w:val="6"/>
+          <w:numId w:val="9"/>
         </w:numPr>
       </w:pPr>
       <w:r>
-        <w:t>Day-of-week usage patterns (bar chart)</w:t>
+        <w:rPr>
+          <w:rStyle w:val="Strong"/>
+          <w:b w:val="0"/>
+        </w:rPr>
+        <w:t>Day-of-week usage patterns</w:t>
+      </w:r>
+      <w:r>
+        <w:t xml:space="preserve"> – Bar chart showing popular days for each user type.</w:t>
       </w:r>
     </w:p>
     <w:p>
@@ -284,11 +261,18 @@
         <w:pStyle w:val="NormalWeb"/>
         <w:numPr>
           <w:ilvl w:val="0"/>
-          <w:numId w:val="6"/>
+          <w:numId w:val="9"/>
         </w:numPr>
       </w:pPr>
       <w:r>
-        <w:t xml:space="preserve">Saved all visuals to the </w:t>
+        <w:rPr>
+          <w:rStyle w:val="Strong"/>
+          <w:b w:val="0"/>
+        </w:rPr>
+        <w:t>Saved visualizations</w:t>
+      </w:r>
+      <w:r>
+        <w:t xml:space="preserve"> in the </w:t>
       </w:r>
       <w:r>
         <w:rPr>
@@ -300,7 +284,39 @@
         <w:t>visuals/</w:t>
       </w:r>
       <w:r>
-        <w:t xml:space="preserve"> folder for reporting.</w:t>
+        <w:t xml:space="preserve"> folder for reporting and presentation purposes.</w:t>
+      </w:r>
+    </w:p>
+    <w:p>
+      <w:pPr>
+        <w:pStyle w:val="Heading3"/>
+        <w:tabs>
+          <w:tab w:val="left" w:pos="3218"/>
+        </w:tabs>
+        <w:rPr>
+          <w:sz w:val="24"/>
+          <w:szCs w:val="24"/>
+        </w:rPr>
+      </w:pPr>
+      <w:r>
+        <w:rPr>
+          <w:rStyle w:val="Strong"/>
+          <w:b/>
+          <w:bCs/>
+          <w:sz w:val="24"/>
+          <w:szCs w:val="24"/>
+        </w:rPr>
+        <w:t>Outputs</w:t>
+      </w:r>
+      <w:r>
+        <w:rPr>
+          <w:rStyle w:val="Strong"/>
+          <w:b/>
+          <w:bCs/>
+          <w:sz w:val="24"/>
+          <w:szCs w:val="24"/>
+        </w:rPr>
+        <w:tab/>
       </w:r>
     </w:p>
     <w:p>
@@ -308,32 +324,10 @@
         <w:pStyle w:val="NormalWeb"/>
         <w:numPr>
           <w:ilvl w:val="0"/>
-          <w:numId w:val="6"/>
+          <w:numId w:val="10"/>
         </w:numPr>
       </w:pPr>
-      <w:r>
-        <w:t>Designed an interactive dashboard for easier exploration of data.</w:t>
-      </w:r>
-    </w:p>
-    <w:p>
-      <w:pPr>
-        <w:pStyle w:val="NormalWeb"/>
-      </w:pPr>
-      <w:r>
-        <w:rPr>
-          <w:rStyle w:val="Strong"/>
-        </w:rPr>
-        <w:t>Outputs</w:t>
-      </w:r>
-    </w:p>
-    <w:p>
-      <w:pPr>
-        <w:pStyle w:val="NormalWeb"/>
-        <w:numPr>
-          <w:ilvl w:val="0"/>
-          <w:numId w:val="7"/>
-        </w:numPr>
-      </w:pPr>
+      <w:proofErr w:type="gramStart"/>
       <w:r>
         <w:rPr>
           <w:rStyle w:val="HTMLCode"/>
@@ -343,15 +337,20 @@
         </w:rPr>
         <w:t>visuals/ride_duration_by_user.png</w:t>
       </w:r>
+      <w:proofErr w:type="gramEnd"/>
+      <w:r>
+        <w:t xml:space="preserve"> – Ride duration distribution comparison.</w:t>
+      </w:r>
     </w:p>
     <w:p>
       <w:pPr>
         <w:pStyle w:val="NormalWeb"/>
         <w:numPr>
           <w:ilvl w:val="0"/>
-          <w:numId w:val="7"/>
+          <w:numId w:val="10"/>
         </w:numPr>
       </w:pPr>
+      <w:proofErr w:type="gramStart"/>
       <w:r>
         <w:rPr>
           <w:rStyle w:val="HTMLCode"/>
@@ -361,15 +360,20 @@
         </w:rPr>
         <w:t>visuals/monthly_trend.png</w:t>
       </w:r>
+      <w:proofErr w:type="gramEnd"/>
+      <w:r>
+        <w:t xml:space="preserve"> – Monthly usage trends.</w:t>
+      </w:r>
     </w:p>
     <w:p>
       <w:pPr>
         <w:pStyle w:val="NormalWeb"/>
         <w:numPr>
           <w:ilvl w:val="0"/>
-          <w:numId w:val="7"/>
+          <w:numId w:val="10"/>
         </w:numPr>
       </w:pPr>
+      <w:proofErr w:type="gramStart"/>
       <w:r>
         <w:rPr>
           <w:rStyle w:val="HTMLCode"/>
@@ -379,17 +383,106 @@
         </w:rPr>
         <w:t>visuals/day_of_week_usage.png</w:t>
       </w:r>
+      <w:proofErr w:type="gramEnd"/>
+      <w:r>
+        <w:t xml:space="preserve"> – Day-of-week popularity chart.</w:t>
+      </w:r>
     </w:p>
     <w:p>
       <w:pPr>
         <w:pStyle w:val="NormalWeb"/>
         <w:numPr>
           <w:ilvl w:val="0"/>
-          <w:numId w:val="7"/>
+          <w:numId w:val="10"/>
         </w:numPr>
       </w:pPr>
       <w:r>
-        <w:t>Dashboard screenshots for presentation</w:t>
+        <w:t>Dashboard screenshots saved for presentation purposes.</w:t>
+      </w:r>
+    </w:p>
+    <w:p>
+      <w:pPr>
+        <w:pStyle w:val="Heading3"/>
+        <w:rPr>
+          <w:sz w:val="24"/>
+          <w:szCs w:val="24"/>
+        </w:rPr>
+      </w:pPr>
+      <w:r>
+        <w:rPr>
+          <w:rStyle w:val="Strong"/>
+          <w:b/>
+          <w:bCs/>
+          <w:sz w:val="24"/>
+          <w:szCs w:val="24"/>
+        </w:rPr>
+        <w:t>Insights Shared with Stakeholders</w:t>
+      </w:r>
+    </w:p>
+    <w:p>
+      <w:pPr>
+        <w:pStyle w:val="NormalWeb"/>
+        <w:numPr>
+          <w:ilvl w:val="0"/>
+          <w:numId w:val="11"/>
+        </w:numPr>
+      </w:pPr>
+      <w:r>
+        <w:t xml:space="preserve">Casual riders tend to have </w:t>
+      </w:r>
+      <w:r>
+        <w:rPr>
+          <w:rStyle w:val="Strong"/>
+          <w:b w:val="0"/>
+        </w:rPr>
+        <w:t>longer ride durations</w:t>
+      </w:r>
+      <w:r>
+        <w:t xml:space="preserve"> but ride less frequently.</w:t>
+      </w:r>
+    </w:p>
+    <w:p>
+      <w:pPr>
+        <w:pStyle w:val="NormalWeb"/>
+        <w:numPr>
+          <w:ilvl w:val="0"/>
+          <w:numId w:val="11"/>
+        </w:numPr>
+      </w:pPr>
+      <w:r>
+        <w:t xml:space="preserve">Annual members have </w:t>
+      </w:r>
+      <w:r>
+        <w:rPr>
+          <w:rStyle w:val="Strong"/>
+          <w:b w:val="0"/>
+        </w:rPr>
+        <w:t>consistent usage patterns</w:t>
+      </w:r>
+      <w:r>
+        <w:t xml:space="preserve"> throughout the week.</w:t>
+      </w:r>
+    </w:p>
+    <w:p>
+      <w:pPr>
+        <w:pStyle w:val="NormalWeb"/>
+        <w:numPr>
+          <w:ilvl w:val="0"/>
+          <w:numId w:val="11"/>
+        </w:numPr>
+      </w:pPr>
+      <w:r>
+        <w:t xml:space="preserve">Seasonal peaks in ridership occur during </w:t>
+      </w:r>
+      <w:r>
+        <w:rPr>
+          <w:rStyle w:val="Strong"/>
+          <w:b w:val="0"/>
+        </w:rPr>
+        <w:t>summer months</w:t>
+      </w:r>
+      <w:r>
+        <w:t xml:space="preserve"> for both groups, but casual riders show a stronger seasonal trend.</w:t>
       </w:r>
     </w:p>
     <w:p>
@@ -982,6 +1075,304 @@
     </w:lvl>
   </w:abstractNum>
   <w:abstractNum w:abstractNumId="4">
+    <w:nsid w:val="2CDC39A5"/>
+    <w:multiLevelType w:val="multilevel"/>
+    <w:tmpl w:val="396C7078"/>
+    <w:lvl w:ilvl="0">
+      <w:start w:val="1"/>
+      <w:numFmt w:val="bullet"/>
+      <w:lvlText w:val=""/>
+      <w:lvlJc w:val="left"/>
+      <w:pPr>
+        <w:tabs>
+          <w:tab w:val="num" w:pos="720"/>
+        </w:tabs>
+        <w:ind w:left="720" w:hanging="360"/>
+      </w:pPr>
+      <w:rPr>
+        <w:rFonts w:ascii="Symbol" w:hAnsi="Symbol" w:hint="default"/>
+        <w:sz w:val="20"/>
+      </w:rPr>
+    </w:lvl>
+    <w:lvl w:ilvl="1" w:tentative="1">
+      <w:start w:val="1"/>
+      <w:numFmt w:val="bullet"/>
+      <w:lvlText w:val="o"/>
+      <w:lvlJc w:val="left"/>
+      <w:pPr>
+        <w:tabs>
+          <w:tab w:val="num" w:pos="1440"/>
+        </w:tabs>
+        <w:ind w:left="1440" w:hanging="360"/>
+      </w:pPr>
+      <w:rPr>
+        <w:rFonts w:ascii="Courier New" w:hAnsi="Courier New" w:hint="default"/>
+        <w:sz w:val="20"/>
+      </w:rPr>
+    </w:lvl>
+    <w:lvl w:ilvl="2" w:tentative="1">
+      <w:start w:val="1"/>
+      <w:numFmt w:val="bullet"/>
+      <w:lvlText w:val=""/>
+      <w:lvlJc w:val="left"/>
+      <w:pPr>
+        <w:tabs>
+          <w:tab w:val="num" w:pos="2160"/>
+        </w:tabs>
+        <w:ind w:left="2160" w:hanging="360"/>
+      </w:pPr>
+      <w:rPr>
+        <w:rFonts w:ascii="Wingdings" w:hAnsi="Wingdings" w:hint="default"/>
+        <w:sz w:val="20"/>
+      </w:rPr>
+    </w:lvl>
+    <w:lvl w:ilvl="3" w:tentative="1">
+      <w:start w:val="1"/>
+      <w:numFmt w:val="bullet"/>
+      <w:lvlText w:val=""/>
+      <w:lvlJc w:val="left"/>
+      <w:pPr>
+        <w:tabs>
+          <w:tab w:val="num" w:pos="2880"/>
+        </w:tabs>
+        <w:ind w:left="2880" w:hanging="360"/>
+      </w:pPr>
+      <w:rPr>
+        <w:rFonts w:ascii="Wingdings" w:hAnsi="Wingdings" w:hint="default"/>
+        <w:sz w:val="20"/>
+      </w:rPr>
+    </w:lvl>
+    <w:lvl w:ilvl="4" w:tentative="1">
+      <w:start w:val="1"/>
+      <w:numFmt w:val="bullet"/>
+      <w:lvlText w:val=""/>
+      <w:lvlJc w:val="left"/>
+      <w:pPr>
+        <w:tabs>
+          <w:tab w:val="num" w:pos="3600"/>
+        </w:tabs>
+        <w:ind w:left="3600" w:hanging="360"/>
+      </w:pPr>
+      <w:rPr>
+        <w:rFonts w:ascii="Wingdings" w:hAnsi="Wingdings" w:hint="default"/>
+        <w:sz w:val="20"/>
+      </w:rPr>
+    </w:lvl>
+    <w:lvl w:ilvl="5" w:tentative="1">
+      <w:start w:val="1"/>
+      <w:numFmt w:val="bullet"/>
+      <w:lvlText w:val=""/>
+      <w:lvlJc w:val="left"/>
+      <w:pPr>
+        <w:tabs>
+          <w:tab w:val="num" w:pos="4320"/>
+        </w:tabs>
+        <w:ind w:left="4320" w:hanging="360"/>
+      </w:pPr>
+      <w:rPr>
+        <w:rFonts w:ascii="Wingdings" w:hAnsi="Wingdings" w:hint="default"/>
+        <w:sz w:val="20"/>
+      </w:rPr>
+    </w:lvl>
+    <w:lvl w:ilvl="6" w:tentative="1">
+      <w:start w:val="1"/>
+      <w:numFmt w:val="bullet"/>
+      <w:lvlText w:val=""/>
+      <w:lvlJc w:val="left"/>
+      <w:pPr>
+        <w:tabs>
+          <w:tab w:val="num" w:pos="5040"/>
+        </w:tabs>
+        <w:ind w:left="5040" w:hanging="360"/>
+      </w:pPr>
+      <w:rPr>
+        <w:rFonts w:ascii="Wingdings" w:hAnsi="Wingdings" w:hint="default"/>
+        <w:sz w:val="20"/>
+      </w:rPr>
+    </w:lvl>
+    <w:lvl w:ilvl="7" w:tentative="1">
+      <w:start w:val="1"/>
+      <w:numFmt w:val="bullet"/>
+      <w:lvlText w:val=""/>
+      <w:lvlJc w:val="left"/>
+      <w:pPr>
+        <w:tabs>
+          <w:tab w:val="num" w:pos="5760"/>
+        </w:tabs>
+        <w:ind w:left="5760" w:hanging="360"/>
+      </w:pPr>
+      <w:rPr>
+        <w:rFonts w:ascii="Wingdings" w:hAnsi="Wingdings" w:hint="default"/>
+        <w:sz w:val="20"/>
+      </w:rPr>
+    </w:lvl>
+    <w:lvl w:ilvl="8" w:tentative="1">
+      <w:start w:val="1"/>
+      <w:numFmt w:val="bullet"/>
+      <w:lvlText w:val=""/>
+      <w:lvlJc w:val="left"/>
+      <w:pPr>
+        <w:tabs>
+          <w:tab w:val="num" w:pos="6480"/>
+        </w:tabs>
+        <w:ind w:left="6480" w:hanging="360"/>
+      </w:pPr>
+      <w:rPr>
+        <w:rFonts w:ascii="Wingdings" w:hAnsi="Wingdings" w:hint="default"/>
+        <w:sz w:val="20"/>
+      </w:rPr>
+    </w:lvl>
+  </w:abstractNum>
+  <w:abstractNum w:abstractNumId="5">
+    <w:nsid w:val="47943D80"/>
+    <w:multiLevelType w:val="multilevel"/>
+    <w:tmpl w:val="125C9302"/>
+    <w:lvl w:ilvl="0">
+      <w:start w:val="1"/>
+      <w:numFmt w:val="bullet"/>
+      <w:lvlText w:val=""/>
+      <w:lvlJc w:val="left"/>
+      <w:pPr>
+        <w:tabs>
+          <w:tab w:val="num" w:pos="720"/>
+        </w:tabs>
+        <w:ind w:left="720" w:hanging="360"/>
+      </w:pPr>
+      <w:rPr>
+        <w:rFonts w:ascii="Symbol" w:hAnsi="Symbol" w:hint="default"/>
+        <w:sz w:val="20"/>
+      </w:rPr>
+    </w:lvl>
+    <w:lvl w:ilvl="1" w:tentative="1">
+      <w:start w:val="1"/>
+      <w:numFmt w:val="bullet"/>
+      <w:lvlText w:val="o"/>
+      <w:lvlJc w:val="left"/>
+      <w:pPr>
+        <w:tabs>
+          <w:tab w:val="num" w:pos="1440"/>
+        </w:tabs>
+        <w:ind w:left="1440" w:hanging="360"/>
+      </w:pPr>
+      <w:rPr>
+        <w:rFonts w:ascii="Courier New" w:hAnsi="Courier New" w:hint="default"/>
+        <w:sz w:val="20"/>
+      </w:rPr>
+    </w:lvl>
+    <w:lvl w:ilvl="2" w:tentative="1">
+      <w:start w:val="1"/>
+      <w:numFmt w:val="bullet"/>
+      <w:lvlText w:val=""/>
+      <w:lvlJc w:val="left"/>
+      <w:pPr>
+        <w:tabs>
+          <w:tab w:val="num" w:pos="2160"/>
+        </w:tabs>
+        <w:ind w:left="2160" w:hanging="360"/>
+      </w:pPr>
+      <w:rPr>
+        <w:rFonts w:ascii="Wingdings" w:hAnsi="Wingdings" w:hint="default"/>
+        <w:sz w:val="20"/>
+      </w:rPr>
+    </w:lvl>
+    <w:lvl w:ilvl="3" w:tentative="1">
+      <w:start w:val="1"/>
+      <w:numFmt w:val="bullet"/>
+      <w:lvlText w:val=""/>
+      <w:lvlJc w:val="left"/>
+      <w:pPr>
+        <w:tabs>
+          <w:tab w:val="num" w:pos="2880"/>
+        </w:tabs>
+        <w:ind w:left="2880" w:hanging="360"/>
+      </w:pPr>
+      <w:rPr>
+        <w:rFonts w:ascii="Wingdings" w:hAnsi="Wingdings" w:hint="default"/>
+        <w:sz w:val="20"/>
+      </w:rPr>
+    </w:lvl>
+    <w:lvl w:ilvl="4" w:tentative="1">
+      <w:start w:val="1"/>
+      <w:numFmt w:val="bullet"/>
+      <w:lvlText w:val=""/>
+      <w:lvlJc w:val="left"/>
+      <w:pPr>
+        <w:tabs>
+          <w:tab w:val="num" w:pos="3600"/>
+        </w:tabs>
+        <w:ind w:left="3600" w:hanging="360"/>
+      </w:pPr>
+      <w:rPr>
+        <w:rFonts w:ascii="Wingdings" w:hAnsi="Wingdings" w:hint="default"/>
+        <w:sz w:val="20"/>
+      </w:rPr>
+    </w:lvl>
+    <w:lvl w:ilvl="5" w:tentative="1">
+      <w:start w:val="1"/>
+      <w:numFmt w:val="bullet"/>
+      <w:lvlText w:val=""/>
+      <w:lvlJc w:val="left"/>
+      <w:pPr>
+        <w:tabs>
+          <w:tab w:val="num" w:pos="4320"/>
+        </w:tabs>
+        <w:ind w:left="4320" w:hanging="360"/>
+      </w:pPr>
+      <w:rPr>
+        <w:rFonts w:ascii="Wingdings" w:hAnsi="Wingdings" w:hint="default"/>
+        <w:sz w:val="20"/>
+      </w:rPr>
+    </w:lvl>
+    <w:lvl w:ilvl="6" w:tentative="1">
+      <w:start w:val="1"/>
+      <w:numFmt w:val="bullet"/>
+      <w:lvlText w:val=""/>
+      <w:lvlJc w:val="left"/>
+      <w:pPr>
+        <w:tabs>
+          <w:tab w:val="num" w:pos="5040"/>
+        </w:tabs>
+        <w:ind w:left="5040" w:hanging="360"/>
+      </w:pPr>
+      <w:rPr>
+        <w:rFonts w:ascii="Wingdings" w:hAnsi="Wingdings" w:hint="default"/>
+        <w:sz w:val="20"/>
+      </w:rPr>
+    </w:lvl>
+    <w:lvl w:ilvl="7" w:tentative="1">
+      <w:start w:val="1"/>
+      <w:numFmt w:val="bullet"/>
+      <w:lvlText w:val=""/>
+      <w:lvlJc w:val="left"/>
+      <w:pPr>
+        <w:tabs>
+          <w:tab w:val="num" w:pos="5760"/>
+        </w:tabs>
+        <w:ind w:left="5760" w:hanging="360"/>
+      </w:pPr>
+      <w:rPr>
+        <w:rFonts w:ascii="Wingdings" w:hAnsi="Wingdings" w:hint="default"/>
+        <w:sz w:val="20"/>
+      </w:rPr>
+    </w:lvl>
+    <w:lvl w:ilvl="8" w:tentative="1">
+      <w:start w:val="1"/>
+      <w:numFmt w:val="bullet"/>
+      <w:lvlText w:val=""/>
+      <w:lvlJc w:val="left"/>
+      <w:pPr>
+        <w:tabs>
+          <w:tab w:val="num" w:pos="6480"/>
+        </w:tabs>
+        <w:ind w:left="6480" w:hanging="360"/>
+      </w:pPr>
+      <w:rPr>
+        <w:rFonts w:ascii="Wingdings" w:hAnsi="Wingdings" w:hint="default"/>
+        <w:sz w:val="20"/>
+      </w:rPr>
+    </w:lvl>
+  </w:abstractNum>
+  <w:abstractNum w:abstractNumId="6">
     <w:nsid w:val="5B6C051D"/>
     <w:multiLevelType w:val="multilevel"/>
     <w:tmpl w:val="CAA4930E"/>
@@ -1130,7 +1521,156 @@
       </w:rPr>
     </w:lvl>
   </w:abstractNum>
-  <w:abstractNum w:abstractNumId="5">
+  <w:abstractNum w:abstractNumId="7">
+    <w:nsid w:val="62E3710B"/>
+    <w:multiLevelType w:val="multilevel"/>
+    <w:tmpl w:val="E08C07D4"/>
+    <w:lvl w:ilvl="0">
+      <w:start w:val="1"/>
+      <w:numFmt w:val="bullet"/>
+      <w:lvlText w:val=""/>
+      <w:lvlJc w:val="left"/>
+      <w:pPr>
+        <w:tabs>
+          <w:tab w:val="num" w:pos="720"/>
+        </w:tabs>
+        <w:ind w:left="720" w:hanging="360"/>
+      </w:pPr>
+      <w:rPr>
+        <w:rFonts w:ascii="Symbol" w:hAnsi="Symbol" w:hint="default"/>
+        <w:sz w:val="20"/>
+      </w:rPr>
+    </w:lvl>
+    <w:lvl w:ilvl="1" w:tentative="1">
+      <w:start w:val="1"/>
+      <w:numFmt w:val="bullet"/>
+      <w:lvlText w:val="o"/>
+      <w:lvlJc w:val="left"/>
+      <w:pPr>
+        <w:tabs>
+          <w:tab w:val="num" w:pos="1440"/>
+        </w:tabs>
+        <w:ind w:left="1440" w:hanging="360"/>
+      </w:pPr>
+      <w:rPr>
+        <w:rFonts w:ascii="Courier New" w:hAnsi="Courier New" w:hint="default"/>
+        <w:sz w:val="20"/>
+      </w:rPr>
+    </w:lvl>
+    <w:lvl w:ilvl="2" w:tentative="1">
+      <w:start w:val="1"/>
+      <w:numFmt w:val="bullet"/>
+      <w:lvlText w:val=""/>
+      <w:lvlJc w:val="left"/>
+      <w:pPr>
+        <w:tabs>
+          <w:tab w:val="num" w:pos="2160"/>
+        </w:tabs>
+        <w:ind w:left="2160" w:hanging="360"/>
+      </w:pPr>
+      <w:rPr>
+        <w:rFonts w:ascii="Wingdings" w:hAnsi="Wingdings" w:hint="default"/>
+        <w:sz w:val="20"/>
+      </w:rPr>
+    </w:lvl>
+    <w:lvl w:ilvl="3" w:tentative="1">
+      <w:start w:val="1"/>
+      <w:numFmt w:val="bullet"/>
+      <w:lvlText w:val=""/>
+      <w:lvlJc w:val="left"/>
+      <w:pPr>
+        <w:tabs>
+          <w:tab w:val="num" w:pos="2880"/>
+        </w:tabs>
+        <w:ind w:left="2880" w:hanging="360"/>
+      </w:pPr>
+      <w:rPr>
+        <w:rFonts w:ascii="Wingdings" w:hAnsi="Wingdings" w:hint="default"/>
+        <w:sz w:val="20"/>
+      </w:rPr>
+    </w:lvl>
+    <w:lvl w:ilvl="4" w:tentative="1">
+      <w:start w:val="1"/>
+      <w:numFmt w:val="bullet"/>
+      <w:lvlText w:val=""/>
+      <w:lvlJc w:val="left"/>
+      <w:pPr>
+        <w:tabs>
+          <w:tab w:val="num" w:pos="3600"/>
+        </w:tabs>
+        <w:ind w:left="3600" w:hanging="360"/>
+      </w:pPr>
+      <w:rPr>
+        <w:rFonts w:ascii="Wingdings" w:hAnsi="Wingdings" w:hint="default"/>
+        <w:sz w:val="20"/>
+      </w:rPr>
+    </w:lvl>
+    <w:lvl w:ilvl="5" w:tentative="1">
+      <w:start w:val="1"/>
+      <w:numFmt w:val="bullet"/>
+      <w:lvlText w:val=""/>
+      <w:lvlJc w:val="left"/>
+      <w:pPr>
+        <w:tabs>
+          <w:tab w:val="num" w:pos="4320"/>
+        </w:tabs>
+        <w:ind w:left="4320" w:hanging="360"/>
+      </w:pPr>
+      <w:rPr>
+        <w:rFonts w:ascii="Wingdings" w:hAnsi="Wingdings" w:hint="default"/>
+        <w:sz w:val="20"/>
+      </w:rPr>
+    </w:lvl>
+    <w:lvl w:ilvl="6" w:tentative="1">
+      <w:start w:val="1"/>
+      <w:numFmt w:val="bullet"/>
+      <w:lvlText w:val=""/>
+      <w:lvlJc w:val="left"/>
+      <w:pPr>
+        <w:tabs>
+          <w:tab w:val="num" w:pos="5040"/>
+        </w:tabs>
+        <w:ind w:left="5040" w:hanging="360"/>
+      </w:pPr>
+      <w:rPr>
+        <w:rFonts w:ascii="Wingdings" w:hAnsi="Wingdings" w:hint="default"/>
+        <w:sz w:val="20"/>
+      </w:rPr>
+    </w:lvl>
+    <w:lvl w:ilvl="7" w:tentative="1">
+      <w:start w:val="1"/>
+      <w:numFmt w:val="bullet"/>
+      <w:lvlText w:val=""/>
+      <w:lvlJc w:val="left"/>
+      <w:pPr>
+        <w:tabs>
+          <w:tab w:val="num" w:pos="5760"/>
+        </w:tabs>
+        <w:ind w:left="5760" w:hanging="360"/>
+      </w:pPr>
+      <w:rPr>
+        <w:rFonts w:ascii="Wingdings" w:hAnsi="Wingdings" w:hint="default"/>
+        <w:sz w:val="20"/>
+      </w:rPr>
+    </w:lvl>
+    <w:lvl w:ilvl="8" w:tentative="1">
+      <w:start w:val="1"/>
+      <w:numFmt w:val="bullet"/>
+      <w:lvlText w:val=""/>
+      <w:lvlJc w:val="left"/>
+      <w:pPr>
+        <w:tabs>
+          <w:tab w:val="num" w:pos="6480"/>
+        </w:tabs>
+        <w:ind w:left="6480" w:hanging="360"/>
+      </w:pPr>
+      <w:rPr>
+        <w:rFonts w:ascii="Wingdings" w:hAnsi="Wingdings" w:hint="default"/>
+        <w:sz w:val="20"/>
+      </w:rPr>
+    </w:lvl>
+  </w:abstractNum>
+  <w:abstractNum w:abstractNumId="8">
     <w:nsid w:val="649856B5"/>
     <w:multiLevelType w:val="multilevel"/>
     <w:tmpl w:val="640EC968"/>
@@ -1279,7 +1819,124 @@
       </w:rPr>
     </w:lvl>
   </w:abstractNum>
-  <w:abstractNum w:abstractNumId="6">
+  <w:abstractNum w:abstractNumId="9">
+    <w:nsid w:val="65540AF1"/>
+    <w:multiLevelType w:val="multilevel"/>
+    <w:tmpl w:val="BFE43F6C"/>
+    <w:lvl w:ilvl="0">
+      <w:start w:val="1"/>
+      <w:numFmt w:val="decimal"/>
+      <w:lvlText w:val="%1."/>
+      <w:lvlJc w:val="left"/>
+      <w:pPr>
+        <w:tabs>
+          <w:tab w:val="num" w:pos="720"/>
+        </w:tabs>
+        <w:ind w:left="720" w:hanging="360"/>
+      </w:pPr>
+    </w:lvl>
+    <w:lvl w:ilvl="1">
+      <w:start w:val="1"/>
+      <w:numFmt w:val="bullet"/>
+      <w:lvlText w:val="o"/>
+      <w:lvlJc w:val="left"/>
+      <w:pPr>
+        <w:tabs>
+          <w:tab w:val="num" w:pos="1440"/>
+        </w:tabs>
+        <w:ind w:left="1440" w:hanging="360"/>
+      </w:pPr>
+      <w:rPr>
+        <w:rFonts w:ascii="Courier New" w:hAnsi="Courier New" w:hint="default"/>
+        <w:sz w:val="20"/>
+      </w:rPr>
+    </w:lvl>
+    <w:lvl w:ilvl="2" w:tentative="1">
+      <w:start w:val="1"/>
+      <w:numFmt w:val="decimal"/>
+      <w:lvlText w:val="%3."/>
+      <w:lvlJc w:val="left"/>
+      <w:pPr>
+        <w:tabs>
+          <w:tab w:val="num" w:pos="2160"/>
+        </w:tabs>
+        <w:ind w:left="2160" w:hanging="360"/>
+      </w:pPr>
+    </w:lvl>
+    <w:lvl w:ilvl="3" w:tentative="1">
+      <w:start w:val="1"/>
+      <w:numFmt w:val="decimal"/>
+      <w:lvlText w:val="%4."/>
+      <w:lvlJc w:val="left"/>
+      <w:pPr>
+        <w:tabs>
+          <w:tab w:val="num" w:pos="2880"/>
+        </w:tabs>
+        <w:ind w:left="2880" w:hanging="360"/>
+      </w:pPr>
+    </w:lvl>
+    <w:lvl w:ilvl="4" w:tentative="1">
+      <w:start w:val="1"/>
+      <w:numFmt w:val="decimal"/>
+      <w:lvlText w:val="%5."/>
+      <w:lvlJc w:val="left"/>
+      <w:pPr>
+        <w:tabs>
+          <w:tab w:val="num" w:pos="3600"/>
+        </w:tabs>
+        <w:ind w:left="3600" w:hanging="360"/>
+      </w:pPr>
+    </w:lvl>
+    <w:lvl w:ilvl="5" w:tentative="1">
+      <w:start w:val="1"/>
+      <w:numFmt w:val="decimal"/>
+      <w:lvlText w:val="%6."/>
+      <w:lvlJc w:val="left"/>
+      <w:pPr>
+        <w:tabs>
+          <w:tab w:val="num" w:pos="4320"/>
+        </w:tabs>
+        <w:ind w:left="4320" w:hanging="360"/>
+      </w:pPr>
+    </w:lvl>
+    <w:lvl w:ilvl="6" w:tentative="1">
+      <w:start w:val="1"/>
+      <w:numFmt w:val="decimal"/>
+      <w:lvlText w:val="%7."/>
+      <w:lvlJc w:val="left"/>
+      <w:pPr>
+        <w:tabs>
+          <w:tab w:val="num" w:pos="5040"/>
+        </w:tabs>
+        <w:ind w:left="5040" w:hanging="360"/>
+      </w:pPr>
+    </w:lvl>
+    <w:lvl w:ilvl="7" w:tentative="1">
+      <w:start w:val="1"/>
+      <w:numFmt w:val="decimal"/>
+      <w:lvlText w:val="%8."/>
+      <w:lvlJc w:val="left"/>
+      <w:pPr>
+        <w:tabs>
+          <w:tab w:val="num" w:pos="5760"/>
+        </w:tabs>
+        <w:ind w:left="5760" w:hanging="360"/>
+      </w:pPr>
+    </w:lvl>
+    <w:lvl w:ilvl="8" w:tentative="1">
+      <w:start w:val="1"/>
+      <w:numFmt w:val="decimal"/>
+      <w:lvlText w:val="%9."/>
+      <w:lvlJc w:val="left"/>
+      <w:pPr>
+        <w:tabs>
+          <w:tab w:val="num" w:pos="6480"/>
+        </w:tabs>
+        <w:ind w:left="6480" w:hanging="360"/>
+      </w:pPr>
+    </w:lvl>
+  </w:abstractNum>
+  <w:abstractNum w:abstractNumId="10">
     <w:nsid w:val="6CEA1789"/>
     <w:multiLevelType w:val="multilevel"/>
     <w:tmpl w:val="0B7E3DF4"/>
@@ -1400,13 +2057,13 @@
     <w:abstractNumId w:val="0"/>
   </w:num>
   <w:num w:numId="2">
-    <w:abstractNumId w:val="4"/>
+    <w:abstractNumId w:val="6"/>
   </w:num>
   <w:num w:numId="3">
     <w:abstractNumId w:val="1"/>
   </w:num>
   <w:num w:numId="4">
-    <w:abstractNumId w:val="6"/>
+    <w:abstractNumId w:val="10"/>
   </w:num>
   <w:num w:numId="5">
     <w:abstractNumId w:val="3"/>
@@ -1415,7 +2072,19 @@
     <w:abstractNumId w:val="2"/>
   </w:num>
   <w:num w:numId="7">
+    <w:abstractNumId w:val="8"/>
+  </w:num>
+  <w:num w:numId="8">
+    <w:abstractNumId w:val="7"/>
+  </w:num>
+  <w:num w:numId="9">
+    <w:abstractNumId w:val="9"/>
+  </w:num>
+  <w:num w:numId="10">
     <w:abstractNumId w:val="5"/>
+  </w:num>
+  <w:num w:numId="11">
+    <w:abstractNumId w:val="4"/>
   </w:num>
 </w:numbering>
 </file>
@@ -1581,6 +2250,31 @@
     <w:qFormat/>
     <w:rsid w:val="00EE673A"/>
   </w:style>
+  <w:style w:type="paragraph" w:styleId="Heading2">
+    <w:name w:val="heading 2"/>
+    <w:basedOn w:val="Normal"/>
+    <w:next w:val="Normal"/>
+    <w:link w:val="Heading2Char"/>
+    <w:uiPriority w:val="9"/>
+    <w:semiHidden/>
+    <w:unhideWhenUsed/>
+    <w:qFormat/>
+    <w:rsid w:val="005A49F8"/>
+    <w:pPr>
+      <w:keepNext/>
+      <w:keepLines/>
+      <w:spacing w:before="200" w:after="0"/>
+      <w:outlineLvl w:val="1"/>
+    </w:pPr>
+    <w:rPr>
+      <w:rFonts w:asciiTheme="majorHAnsi" w:eastAsiaTheme="majorEastAsia" w:hAnsiTheme="majorHAnsi" w:cstheme="majorBidi"/>
+      <w:b/>
+      <w:bCs/>
+      <w:color w:val="4F81BD" w:themeColor="accent1"/>
+      <w:sz w:val="26"/>
+      <w:szCs w:val="26"/>
+    </w:rPr>
+  </w:style>
   <w:style w:type="paragraph" w:styleId="Heading3">
     <w:name w:val="heading 3"/>
     <w:basedOn w:val="Normal"/>
@@ -1646,7 +2340,6 @@
     <w:name w:val="Normal (Web)"/>
     <w:basedOn w:val="Normal"/>
     <w:uiPriority w:val="99"/>
-    <w:semiHidden/>
     <w:unhideWhenUsed/>
     <w:rsid w:val="00B347EF"/>
     <w:pPr>
@@ -1680,6 +2373,33 @@
       <w:rFonts w:ascii="Courier New" w:eastAsia="Times New Roman" w:hAnsi="Courier New" w:cs="Courier New"/>
       <w:sz w:val="20"/>
       <w:szCs w:val="20"/>
+    </w:rPr>
+  </w:style>
+  <w:style w:type="character" w:customStyle="1" w:styleId="Heading2Char">
+    <w:name w:val="Heading 2 Char"/>
+    <w:basedOn w:val="DefaultParagraphFont"/>
+    <w:link w:val="Heading2"/>
+    <w:uiPriority w:val="9"/>
+    <w:semiHidden/>
+    <w:rsid w:val="005A49F8"/>
+    <w:rPr>
+      <w:rFonts w:asciiTheme="majorHAnsi" w:eastAsiaTheme="majorEastAsia" w:hAnsiTheme="majorHAnsi" w:cstheme="majorBidi"/>
+      <w:b/>
+      <w:bCs/>
+      <w:color w:val="4F81BD" w:themeColor="accent1"/>
+      <w:sz w:val="26"/>
+      <w:szCs w:val="26"/>
+    </w:rPr>
+  </w:style>
+  <w:style w:type="character" w:styleId="Emphasis">
+    <w:name w:val="Emphasis"/>
+    <w:basedOn w:val="DefaultParagraphFont"/>
+    <w:uiPriority w:val="20"/>
+    <w:qFormat/>
+    <w:rsid w:val="005A49F8"/>
+    <w:rPr>
+      <w:i/>
+      <w:iCs/>
     </w:rPr>
   </w:style>
 </w:styles>

</xml_diff>